<commit_message>
Website has CV sections
I briefly edited the website using sections from my full CV as a test.
</commit_message>
<xml_diff>
--- a/Emil Gillett CV_Extended_121725.docx
+++ b/Emil Gillett CV_Extended_121725.docx
@@ -68,24 +68,7 @@
           <w:sz w:val="24"/>
           <w:szCs w:val="24"/>
         </w:rPr>
-        <w:t>(2</w:t>
-      </w:r>
-      <w:r>
-        <w:rPr>
-          <w:rFonts w:ascii="Times New Roman" w:eastAsia="Times New Roman" w:hAnsi="Times New Roman" w:cs="Times New Roman"/>
-          <w:sz w:val="24"/>
-          <w:szCs w:val="24"/>
-        </w:rPr>
-        <w:t>8</w:t>
-      </w:r>
-      <w:r>
-        <w:rPr>
-          <w:rFonts w:ascii="Times New Roman" w:eastAsia="Times New Roman" w:hAnsi="Times New Roman" w:cs="Times New Roman"/>
-          <w:color w:val="000000"/>
-          <w:sz w:val="24"/>
-          <w:szCs w:val="24"/>
-        </w:rPr>
-        <w:t>1) 771-8876 | e</w:t>
+        <w:t>e</w:t>
       </w:r>
       <w:r>
         <w:rPr>
@@ -1919,27 +1902,7 @@
           <w:sz w:val="24"/>
           <w:szCs w:val="24"/>
         </w:rPr>
-        <w:t xml:space="preserve">Mentored a high school student while designing a high school lab for a student </w:t>
-      </w:r>
-      <w:proofErr w:type="spellStart"/>
-      <w:r>
-        <w:rPr>
-          <w:rFonts w:ascii="Times New Roman" w:eastAsia="Times New Roman" w:hAnsi="Times New Roman" w:cs="Times New Roman"/>
-          <w:color w:val="000000"/>
-          <w:sz w:val="24"/>
-          <w:szCs w:val="24"/>
-        </w:rPr>
-        <w:t>photospectrometer</w:t>
-      </w:r>
-      <w:proofErr w:type="spellEnd"/>
-      <w:r>
-        <w:rPr>
-          <w:rFonts w:ascii="Times New Roman" w:eastAsia="Times New Roman" w:hAnsi="Times New Roman" w:cs="Times New Roman"/>
-          <w:color w:val="000000"/>
-          <w:sz w:val="24"/>
-          <w:szCs w:val="24"/>
-        </w:rPr>
-        <w:t xml:space="preserve"> kit during the summer of 2022</w:t>
+        <w:t>Mentored a high school student while designing a high school lab for a student photospectrometer kit during the summer of 2022</w:t>
       </w:r>
     </w:p>
     <w:p>
@@ -1961,25 +1924,7 @@
           <w:sz w:val="24"/>
           <w:szCs w:val="24"/>
         </w:rPr>
-        <w:t xml:space="preserve">Collaborated with </w:t>
-      </w:r>
-      <w:proofErr w:type="spellStart"/>
-      <w:r>
-        <w:rPr>
-          <w:rFonts w:ascii="Times New Roman" w:hAnsi="Times New Roman" w:cs="Times New Roman"/>
-          <w:sz w:val="24"/>
-          <w:szCs w:val="24"/>
-        </w:rPr>
-        <w:t>Trimontana</w:t>
-      </w:r>
-      <w:proofErr w:type="spellEnd"/>
-      <w:r>
-        <w:rPr>
-          <w:rFonts w:ascii="Times New Roman" w:hAnsi="Times New Roman" w:cs="Times New Roman"/>
-          <w:sz w:val="24"/>
-          <w:szCs w:val="24"/>
-        </w:rPr>
-        <w:t xml:space="preserve"> Teaching Solutions to calibrate and test a modular UV-Vis spectrometer kit</w:t>
+        <w:t>Collaborated with Trimontana Teaching Solutions to calibrate and test a modular UV-Vis spectrometer kit</w:t>
       </w:r>
     </w:p>
     <w:p>
@@ -2767,29 +2712,7 @@
           <w:sz w:val="24"/>
           <w:szCs w:val="24"/>
         </w:rPr>
-        <w:t xml:space="preserve">and </w:t>
-      </w:r>
-      <w:proofErr w:type="spellStart"/>
-      <w:r>
-        <w:rPr>
-          <w:rFonts w:ascii="Times New Roman" w:eastAsia="Times New Roman" w:hAnsi="Times New Roman" w:cs="Times New Roman"/>
-          <w:iCs/>
-          <w:color w:val="000000"/>
-          <w:sz w:val="24"/>
-          <w:szCs w:val="24"/>
-        </w:rPr>
-        <w:t>sCMOS</w:t>
-      </w:r>
-      <w:proofErr w:type="spellEnd"/>
-      <w:r>
-        <w:rPr>
-          <w:rFonts w:ascii="Times New Roman" w:eastAsia="Times New Roman" w:hAnsi="Times New Roman" w:cs="Times New Roman"/>
-          <w:iCs/>
-          <w:color w:val="000000"/>
-          <w:sz w:val="24"/>
-          <w:szCs w:val="24"/>
-        </w:rPr>
-        <w:t xml:space="preserve"> </w:t>
+        <w:t xml:space="preserve">and sCMOS </w:t>
       </w:r>
       <w:r>
         <w:rPr>
@@ -2841,73 +2764,7 @@
           <w:sz w:val="24"/>
           <w:szCs w:val="24"/>
         </w:rPr>
-        <w:t xml:space="preserve">Software &amp; Collaboration: </w:t>
-      </w:r>
-      <w:proofErr w:type="spellStart"/>
-      <w:r>
-        <w:rPr>
-          <w:rFonts w:ascii="Times New Roman" w:eastAsia="Times New Roman" w:hAnsi="Times New Roman" w:cs="Times New Roman"/>
-          <w:iCs/>
-          <w:color w:val="000000"/>
-          <w:sz w:val="24"/>
-          <w:szCs w:val="24"/>
-        </w:rPr>
-        <w:t>Github</w:t>
-      </w:r>
-      <w:proofErr w:type="spellEnd"/>
-      <w:r>
-        <w:rPr>
-          <w:rFonts w:ascii="Times New Roman" w:eastAsia="Times New Roman" w:hAnsi="Times New Roman" w:cs="Times New Roman"/>
-          <w:iCs/>
-          <w:color w:val="000000"/>
-          <w:sz w:val="24"/>
-          <w:szCs w:val="24"/>
-        </w:rPr>
-        <w:t xml:space="preserve">, </w:t>
-      </w:r>
-      <w:proofErr w:type="spellStart"/>
-      <w:r>
-        <w:rPr>
-          <w:rFonts w:ascii="Times New Roman" w:eastAsia="Times New Roman" w:hAnsi="Times New Roman" w:cs="Times New Roman"/>
-          <w:iCs/>
-          <w:color w:val="000000"/>
-          <w:sz w:val="24"/>
-          <w:szCs w:val="24"/>
-        </w:rPr>
-        <w:t>Jupyter</w:t>
-      </w:r>
-      <w:proofErr w:type="spellEnd"/>
-      <w:r>
-        <w:rPr>
-          <w:rFonts w:ascii="Times New Roman" w:eastAsia="Times New Roman" w:hAnsi="Times New Roman" w:cs="Times New Roman"/>
-          <w:iCs/>
-          <w:color w:val="000000"/>
-          <w:sz w:val="24"/>
-          <w:szCs w:val="24"/>
-        </w:rPr>
-        <w:t xml:space="preserve">, Spyder, Google </w:t>
-      </w:r>
-      <w:proofErr w:type="spellStart"/>
-      <w:r>
-        <w:rPr>
-          <w:rFonts w:ascii="Times New Roman" w:eastAsia="Times New Roman" w:hAnsi="Times New Roman" w:cs="Times New Roman"/>
-          <w:iCs/>
-          <w:color w:val="000000"/>
-          <w:sz w:val="24"/>
-          <w:szCs w:val="24"/>
-        </w:rPr>
-        <w:t>Colab</w:t>
-      </w:r>
-      <w:proofErr w:type="spellEnd"/>
-      <w:r>
-        <w:rPr>
-          <w:rFonts w:ascii="Times New Roman" w:eastAsia="Times New Roman" w:hAnsi="Times New Roman" w:cs="Times New Roman"/>
-          <w:iCs/>
-          <w:color w:val="000000"/>
-          <w:sz w:val="24"/>
-          <w:szCs w:val="24"/>
-        </w:rPr>
-        <w:t>, MS Office, ImageJ</w:t>
+        <w:t>Software &amp; Collaboration: Github, Jupyter, Spyder, Google Colab, MS Office, ImageJ</w:t>
       </w:r>
     </w:p>
     <w:p>
@@ -3766,9 +3623,8 @@
           <w:sz w:val="24"/>
           <w:szCs w:val="24"/>
         </w:rPr>
-        <w:t xml:space="preserve">; Chatterjee, J.; Fan, D.; Nelavoy V.; </w:t>
-      </w:r>
-      <w:proofErr w:type="spellStart"/>
+        <w:t>; Chatterjee, J.;</w:t>
+      </w:r>
       <w:r>
         <w:rPr>
           <w:rFonts w:ascii="Times New Roman" w:eastAsia="Times New Roman" w:hAnsi="Times New Roman" w:cs="Times New Roman"/>
@@ -3776,9 +3632,8 @@
           <w:sz w:val="24"/>
           <w:szCs w:val="24"/>
         </w:rPr>
-        <w:t>Venkatarami</w:t>
-      </w:r>
-      <w:proofErr w:type="spellEnd"/>
+        <w:t xml:space="preserve"> </w:t>
+      </w:r>
       <w:r>
         <w:rPr>
           <w:rFonts w:ascii="Times New Roman" w:eastAsia="Times New Roman" w:hAnsi="Times New Roman" w:cs="Times New Roman"/>
@@ -3786,7 +3641,7 @@
           <w:sz w:val="24"/>
           <w:szCs w:val="24"/>
         </w:rPr>
-        <w:t xml:space="preserve">, V.; Cook E.; </w:t>
+        <w:t xml:space="preserve">Chatterjee, S., Kovalenko, N.; </w:t>
       </w:r>
       <w:r>
         <w:rPr>
@@ -3803,7 +3658,115 @@
           <w:sz w:val="24"/>
           <w:szCs w:val="24"/>
         </w:rPr>
-        <w:t xml:space="preserve">Kovalenko, N.; Chatterjee, S., Tauzin, C.; Kisley, L.; Murphy, C.; Link, S; Landes, C. </w:t>
+        <w:t xml:space="preserve">Fan, D.; </w:t>
+      </w:r>
+      <w:r>
+        <w:rPr>
+          <w:rFonts w:ascii="Times New Roman" w:eastAsia="Times New Roman" w:hAnsi="Times New Roman" w:cs="Times New Roman"/>
+          <w:iCs/>
+          <w:sz w:val="24"/>
+          <w:szCs w:val="24"/>
+        </w:rPr>
+        <w:t>Chen</w:t>
+      </w:r>
+      <w:r>
+        <w:rPr>
+          <w:rFonts w:ascii="Times New Roman" w:eastAsia="Times New Roman" w:hAnsi="Times New Roman" w:cs="Times New Roman"/>
+          <w:iCs/>
+          <w:sz w:val="24"/>
+          <w:szCs w:val="24"/>
+        </w:rPr>
+        <w:t>, Y</w:t>
+      </w:r>
+      <w:r>
+        <w:rPr>
+          <w:rFonts w:ascii="Times New Roman" w:eastAsia="Times New Roman" w:hAnsi="Times New Roman" w:cs="Times New Roman"/>
+          <w:iCs/>
+          <w:sz w:val="24"/>
+          <w:szCs w:val="24"/>
+        </w:rPr>
+        <w:t>;</w:t>
+      </w:r>
+      <w:r>
+        <w:rPr>
+          <w:rFonts w:ascii="Times New Roman" w:eastAsia="Times New Roman" w:hAnsi="Times New Roman" w:cs="Times New Roman"/>
+          <w:iCs/>
+          <w:sz w:val="24"/>
+          <w:szCs w:val="24"/>
+        </w:rPr>
+        <w:t xml:space="preserve"> Qiu, Y.;</w:t>
+      </w:r>
+      <w:r>
+        <w:rPr>
+          <w:rFonts w:ascii="Times New Roman" w:eastAsia="Times New Roman" w:hAnsi="Times New Roman" w:cs="Times New Roman"/>
+          <w:iCs/>
+          <w:sz w:val="24"/>
+          <w:szCs w:val="24"/>
+        </w:rPr>
+        <w:t xml:space="preserve"> Miao, J.;</w:t>
+      </w:r>
+      <w:r>
+        <w:rPr>
+          <w:rFonts w:ascii="Times New Roman" w:eastAsia="Times New Roman" w:hAnsi="Times New Roman" w:cs="Times New Roman"/>
+          <w:iCs/>
+          <w:sz w:val="24"/>
+          <w:szCs w:val="24"/>
+        </w:rPr>
+        <w:t xml:space="preserve"> </w:t>
+      </w:r>
+      <w:r>
+        <w:rPr>
+          <w:rFonts w:ascii="Times New Roman" w:eastAsia="Times New Roman" w:hAnsi="Times New Roman" w:cs="Times New Roman"/>
+          <w:iCs/>
+          <w:sz w:val="24"/>
+          <w:szCs w:val="24"/>
+        </w:rPr>
+        <w:t>Nelavoy</w:t>
+      </w:r>
+      <w:r>
+        <w:rPr>
+          <w:rFonts w:ascii="Times New Roman" w:eastAsia="Times New Roman" w:hAnsi="Times New Roman" w:cs="Times New Roman"/>
+          <w:iCs/>
+          <w:sz w:val="24"/>
+          <w:szCs w:val="24"/>
+        </w:rPr>
+        <w:t>,</w:t>
+      </w:r>
+      <w:r>
+        <w:rPr>
+          <w:rFonts w:ascii="Times New Roman" w:eastAsia="Times New Roman" w:hAnsi="Times New Roman" w:cs="Times New Roman"/>
+          <w:iCs/>
+          <w:sz w:val="24"/>
+          <w:szCs w:val="24"/>
+        </w:rPr>
+        <w:t xml:space="preserve"> V.; </w:t>
+      </w:r>
+      <w:r>
+        <w:rPr>
+          <w:rFonts w:ascii="Times New Roman" w:eastAsia="Times New Roman" w:hAnsi="Times New Roman" w:cs="Times New Roman"/>
+          <w:iCs/>
+          <w:sz w:val="24"/>
+          <w:szCs w:val="24"/>
+        </w:rPr>
+        <w:t>Lew, M.; Backlund, M</w:t>
+      </w:r>
+      <w:r>
+        <w:rPr>
+          <w:rFonts w:ascii="Times New Roman" w:eastAsia="Times New Roman" w:hAnsi="Times New Roman" w:cs="Times New Roman"/>
+          <w:iCs/>
+          <w:sz w:val="24"/>
+          <w:szCs w:val="24"/>
+        </w:rPr>
+        <w:t xml:space="preserve">.; </w:t>
+      </w:r>
+      <w:r>
+        <w:rPr>
+          <w:rFonts w:ascii="Times New Roman" w:eastAsia="Times New Roman" w:hAnsi="Times New Roman" w:cs="Times New Roman"/>
+          <w:iCs/>
+          <w:sz w:val="24"/>
+          <w:szCs w:val="24"/>
+        </w:rPr>
+        <w:t xml:space="preserve">Landes, C. </w:t>
       </w:r>
       <w:r>
         <w:rPr>
@@ -3812,7 +3775,7 @@
           <w:sz w:val="24"/>
           <w:szCs w:val="24"/>
         </w:rPr>
-        <w:t>Orientation sensitive optical microscopy for 6D single molecule tracking</w:t>
+        <w:t>Fused deep-learning enables 6D single-molecule localization in polarization-resolved microscopy</w:t>
       </w:r>
     </w:p>
     <w:p>
@@ -3852,7 +3815,7 @@
           <w:sz w:val="24"/>
           <w:szCs w:val="24"/>
         </w:rPr>
-        <w:t>Accepted</w:t>
+        <w:t>Published</w:t>
       </w:r>
       <w:r>
         <w:rPr>
@@ -4085,43 +4048,7 @@
           <w:sz w:val="24"/>
           <w:szCs w:val="24"/>
         </w:rPr>
-        <w:t xml:space="preserve">Fan, D.; Ramezani </w:t>
-      </w:r>
-      <w:proofErr w:type="spellStart"/>
-      <w:r>
-        <w:rPr>
-          <w:rFonts w:ascii="Times New Roman" w:eastAsia="Times New Roman" w:hAnsi="Times New Roman" w:cs="Times New Roman"/>
-          <w:sz w:val="24"/>
-          <w:szCs w:val="24"/>
-        </w:rPr>
-        <w:t>Bajgiran</w:t>
-      </w:r>
-      <w:proofErr w:type="spellEnd"/>
-      <w:r>
-        <w:rPr>
-          <w:rFonts w:ascii="Times New Roman" w:eastAsia="Times New Roman" w:hAnsi="Times New Roman" w:cs="Times New Roman"/>
-          <w:sz w:val="24"/>
-          <w:szCs w:val="24"/>
-        </w:rPr>
-        <w:t xml:space="preserve">; S., Safi </w:t>
-      </w:r>
-      <w:proofErr w:type="spellStart"/>
-      <w:r>
-        <w:rPr>
-          <w:rFonts w:ascii="Times New Roman" w:eastAsia="Times New Roman" w:hAnsi="Times New Roman" w:cs="Times New Roman"/>
-          <w:sz w:val="24"/>
-          <w:szCs w:val="24"/>
-        </w:rPr>
-        <w:t>Samghabadi</w:t>
-      </w:r>
-      <w:proofErr w:type="spellEnd"/>
-      <w:r>
-        <w:rPr>
-          <w:rFonts w:ascii="Times New Roman" w:eastAsia="Times New Roman" w:hAnsi="Times New Roman" w:cs="Times New Roman"/>
-          <w:sz w:val="24"/>
-          <w:szCs w:val="24"/>
-        </w:rPr>
-        <w:t xml:space="preserve">, F.; Dutta, C.; </w:t>
+        <w:t xml:space="preserve">Fan, D.; Ramezani Bajgiran; S., Safi Samghabadi, F.; Dutta, C.; </w:t>
       </w:r>
       <w:r>
         <w:rPr>
@@ -4139,25 +4066,7 @@
           <w:sz w:val="24"/>
           <w:szCs w:val="24"/>
         </w:rPr>
-        <w:t xml:space="preserve"> </w:t>
-      </w:r>
-      <w:proofErr w:type="spellStart"/>
-      <w:r>
-        <w:rPr>
-          <w:rFonts w:ascii="Times New Roman" w:eastAsia="Times New Roman" w:hAnsi="Times New Roman" w:cs="Times New Roman"/>
-          <w:sz w:val="24"/>
-          <w:szCs w:val="24"/>
-        </w:rPr>
-        <w:t>Rossky</w:t>
-      </w:r>
-      <w:proofErr w:type="spellEnd"/>
-      <w:r>
-        <w:rPr>
-          <w:rFonts w:ascii="Times New Roman" w:eastAsia="Times New Roman" w:hAnsi="Times New Roman" w:cs="Times New Roman"/>
-          <w:sz w:val="24"/>
-          <w:szCs w:val="24"/>
-        </w:rPr>
-        <w:t>, P. J., Conrad, J. C.; Marciel, A. B., Landes, C. F. Imaging Heterogeneous 3D Dynamics of Individual Solutes in a Polyelectrolyte Brush, Langmuir, 2023</w:t>
+        <w:t xml:space="preserve"> Rossky, P. J., Conrad, J. C.; Marciel, A. B., Landes, C. F. Imaging Heterogeneous 3D Dynamics of Individual Solutes in a Polyelectrolyte Brush, Langmuir, 2023</w:t>
       </w:r>
       <w:sdt>
         <w:sdtPr>
@@ -4170,7 +4079,6 @@
           <w:id w:val="1656106360"/>
           <w:showingPlcHdr/>
         </w:sdtPr>
-        <w:sdtEndPr/>
         <w:sdtContent>
           <w:r>
             <w:rPr>
@@ -4305,7 +4213,27 @@
           <w:sz w:val="24"/>
           <w:szCs w:val="24"/>
         </w:rPr>
-        <w:t>Laser Safety Officer- Rice University /</w:t>
+        <w:t>Laser Safety Officer</w:t>
+      </w:r>
+      <w:r>
+        <w:rPr>
+          <w:rFonts w:ascii="Times New Roman" w:eastAsia="Times New Roman" w:hAnsi="Times New Roman" w:cs="Times New Roman"/>
+          <w:b/>
+          <w:color w:val="000000"/>
+          <w:sz w:val="24"/>
+          <w:szCs w:val="24"/>
+        </w:rPr>
+        <w:t>-</w:t>
+      </w:r>
+      <w:r>
+        <w:rPr>
+          <w:rFonts w:ascii="Times New Roman" w:eastAsia="Times New Roman" w:hAnsi="Times New Roman" w:cs="Times New Roman"/>
+          <w:b/>
+          <w:color w:val="000000"/>
+          <w:sz w:val="24"/>
+          <w:szCs w:val="24"/>
+        </w:rPr>
+        <w:t xml:space="preserve"> Rice University /</w:t>
       </w:r>
       <w:r>
         <w:rPr>
@@ -5039,28 +4967,7 @@
           <w:szCs w:val="24"/>
         </w:rPr>
         <w:tab/>
-      </w:r>
-      <w:proofErr w:type="spellStart"/>
-      <w:r>
-        <w:rPr>
-          <w:rFonts w:ascii="Times New Roman" w:eastAsia="Times New Roman" w:hAnsi="Times New Roman" w:cs="Times New Roman"/>
-          <w:b/>
-          <w:color w:val="000000"/>
-          <w:sz w:val="24"/>
-          <w:szCs w:val="24"/>
-        </w:rPr>
-        <w:t>iEducate</w:t>
-      </w:r>
-      <w:proofErr w:type="spellEnd"/>
-      <w:r>
-        <w:rPr>
-          <w:rFonts w:ascii="Times New Roman" w:eastAsia="Times New Roman" w:hAnsi="Times New Roman" w:cs="Times New Roman"/>
-          <w:b/>
-          <w:color w:val="000000"/>
-          <w:sz w:val="24"/>
-          <w:szCs w:val="24"/>
-        </w:rPr>
-        <w:t xml:space="preserve">, </w:t>
+        <w:t xml:space="preserve">iEducate, </w:t>
       </w:r>
       <w:r>
         <w:rPr>
@@ -5273,28 +5180,7 @@
           <w:szCs w:val="24"/>
         </w:rPr>
         <w:tab/>
-      </w:r>
-      <w:proofErr w:type="spellStart"/>
-      <w:r>
-        <w:rPr>
-          <w:rFonts w:ascii="Times New Roman" w:eastAsia="Times New Roman" w:hAnsi="Times New Roman" w:cs="Times New Roman"/>
-          <w:b/>
-          <w:color w:val="000000"/>
-          <w:sz w:val="24"/>
-          <w:szCs w:val="24"/>
-        </w:rPr>
-        <w:t>iEducate</w:t>
-      </w:r>
-      <w:proofErr w:type="spellEnd"/>
-      <w:r>
-        <w:rPr>
-          <w:rFonts w:ascii="Times New Roman" w:eastAsia="Times New Roman" w:hAnsi="Times New Roman" w:cs="Times New Roman"/>
-          <w:b/>
-          <w:color w:val="000000"/>
-          <w:sz w:val="24"/>
-          <w:szCs w:val="24"/>
-        </w:rPr>
-        <w:t xml:space="preserve">, </w:t>
+        <w:t xml:space="preserve">iEducate, </w:t>
       </w:r>
       <w:r>
         <w:rPr>
@@ -5716,27 +5602,7 @@
           <w:szCs w:val="24"/>
         </w:rPr>
         <w:lastRenderedPageBreak/>
-        <w:t xml:space="preserve">Compiled and requested donations from local businesses for </w:t>
-      </w:r>
-      <w:proofErr w:type="spellStart"/>
-      <w:r>
-        <w:rPr>
-          <w:rFonts w:ascii="Times New Roman" w:eastAsia="Times New Roman" w:hAnsi="Times New Roman" w:cs="Times New Roman"/>
-          <w:color w:val="000000"/>
-          <w:sz w:val="24"/>
-          <w:szCs w:val="24"/>
-        </w:rPr>
-        <w:t>ToolBox</w:t>
-      </w:r>
-      <w:proofErr w:type="spellEnd"/>
-      <w:r>
-        <w:rPr>
-          <w:rFonts w:ascii="Times New Roman" w:eastAsia="Times New Roman" w:hAnsi="Times New Roman" w:cs="Times New Roman"/>
-          <w:color w:val="000000"/>
-          <w:sz w:val="24"/>
-          <w:szCs w:val="24"/>
-        </w:rPr>
-        <w:t xml:space="preserve"> Bash, the organization’s signature fundraising event</w:t>
+        <w:t>Compiled and requested donations from local businesses for ToolBox Bash, the organization’s signature fundraising event</w:t>
       </w:r>
     </w:p>
     <w:p>

</xml_diff>